<commit_message>
Forgot to count the elements and atributes.
</commit_message>
<xml_diff>
--- a/ASP/documentation.docx
+++ b/ASP/documentation.docx
@@ -7138,7 +7138,7 @@
           <w:sz w:val="24"/>
           <w:szCs w:val="24"/>
         </w:rPr>
-        <w:t>..</w:t>
+        <w:t>30</w:t>
       </w:r>
       <w:r>
         <w:rPr>
@@ -7163,8 +7163,9 @@
           <w:rFonts w:eastAsia="Calibri" w:cs="Times New Roman"/>
           <w:sz w:val="24"/>
           <w:szCs w:val="24"/>
-        </w:rPr>
-        <w:t>..</w:t>
+          <w:lang w:val="bg-BG"/>
+        </w:rPr>
+        <w:t>10</w:t>
       </w:r>
       <w:r>
         <w:rPr>
@@ -10288,7 +10289,45 @@
           <w:szCs w:val="24"/>
           <w:lang w:val="bg-BG"/>
         </w:rPr>
-        <w:t xml:space="preserve"> повтарящия се вложен елемент - </w:t>
+        <w:t xml:space="preserve"> повтарящия се вложен елемент, който има атрибут </w:t>
+      </w:r>
+      <w:r>
+        <w:rPr>
+          <w:sz w:val="24"/>
+          <w:szCs w:val="24"/>
+        </w:rPr>
+        <w:t xml:space="preserve">Position </w:t>
+      </w:r>
+      <w:r>
+        <w:rPr>
+          <w:sz w:val="24"/>
+          <w:szCs w:val="24"/>
+          <w:lang w:val="bg-BG"/>
+        </w:rPr>
+        <w:t xml:space="preserve">който приема стойности (пилот </w:t>
+      </w:r>
+      <w:r>
+        <w:rPr>
+          <w:sz w:val="24"/>
+          <w:szCs w:val="24"/>
+        </w:rPr>
+        <w:t xml:space="preserve">| </w:t>
+      </w:r>
+      <w:r>
+        <w:rPr>
+          <w:sz w:val="24"/>
+          <w:szCs w:val="24"/>
+          <w:lang w:val="bg-BG"/>
+        </w:rPr>
+        <w:t xml:space="preserve">стюард) </w:t>
+      </w:r>
+      <w:r>
+        <w:rPr>
+          <w:sz w:val="24"/>
+          <w:szCs w:val="24"/>
+          <w:lang w:val="bg-BG"/>
+        </w:rPr>
+        <w:t xml:space="preserve">- </w:t>
       </w:r>
       <w:r>
         <w:rPr>
@@ -10443,6 +10482,15 @@
           <w:szCs w:val="24"/>
         </w:rPr>
         <w:t>&gt;</w:t>
+      </w:r>
+      <w:r>
+        <w:rPr>
+          <w:rFonts w:ascii="Times New Roman" w:hAnsi="Times New Roman" w:cs="Times New Roman"/>
+          <w:color w:val="0000FF"/>
+          <w:sz w:val="24"/>
+          <w:szCs w:val="24"/>
+        </w:rPr>
+        <w:t xml:space="preserve"> </w:t>
       </w:r>
     </w:p>
     <w:p>
@@ -10764,6 +10812,7 @@
           <w:sz w:val="28"/>
           <w:szCs w:val="28"/>
         </w:rPr>
+        <w:lastRenderedPageBreak/>
         <w:t>Airline</w:t>
       </w:r>
       <w:r>
@@ -10798,7 +10847,6 @@
           <w:sz w:val="28"/>
           <w:szCs w:val="28"/>
         </w:rPr>
-        <w:lastRenderedPageBreak/>
         <w:t>Aircraft</w:t>
       </w:r>
       <w:r>
@@ -11635,6 +11683,7 @@
           <w:sz w:val="28"/>
           <w:szCs w:val="28"/>
         </w:rPr>
+        <w:lastRenderedPageBreak/>
         <w:t>AirlineID</w:t>
       </w:r>
       <w:proofErr w:type="spellEnd"/>
@@ -11757,7 +11806,6 @@
           <w:sz w:val="28"/>
           <w:szCs w:val="28"/>
         </w:rPr>
-        <w:lastRenderedPageBreak/>
         <w:t>AirlineCountry</w:t>
       </w:r>
       <w:proofErr w:type="spellEnd"/>
@@ -12789,6 +12837,7 @@
           <w:sz w:val="28"/>
           <w:szCs w:val="28"/>
         </w:rPr>
+        <w:lastRenderedPageBreak/>
         <w:t>AirportID</w:t>
       </w:r>
       <w:proofErr w:type="spellEnd"/>
@@ -12911,7 +12960,6 @@
           <w:sz w:val="28"/>
           <w:szCs w:val="28"/>
         </w:rPr>
-        <w:lastRenderedPageBreak/>
         <w:t>AirportPhone</w:t>
       </w:r>
       <w:proofErr w:type="spellEnd"/>
@@ -13685,15 +13733,7 @@
           <w:b/>
           <w:sz w:val="32"/>
           <w:szCs w:val="32"/>
-        </w:rPr>
-      </w:pPr>
-    </w:p>
-    <w:p>
-      <w:pPr>
-        <w:rPr>
-          <w:b/>
-          <w:sz w:val="32"/>
-          <w:szCs w:val="32"/>
+          <w:lang w:val="bg-BG"/>
         </w:rPr>
       </w:pPr>
     </w:p>
@@ -20340,7 +20380,7 @@
 </file>
 
 <file path=customXml/itemProps2.xml><?xml version="1.0" encoding="utf-8"?>
-<ds:datastoreItem xmlns:ds="http://schemas.openxmlformats.org/officeDocument/2006/customXml" ds:itemID="{A4688300-BD61-448A-89C6-2B146C85E278}">
+<ds:datastoreItem xmlns:ds="http://schemas.openxmlformats.org/officeDocument/2006/customXml" ds:itemID="{31835331-14FF-402C-8B6E-EC4BE22470D9}">
   <ds:schemaRefs>
     <ds:schemaRef ds:uri="http://schemas.openxmlformats.org/officeDocument/2006/bibliography"/>
   </ds:schemaRefs>

</xml_diff>